<commit_message>
DDL of the main part at finish.
Modified foreign keys.
</commit_message>
<xml_diff>
--- a/Data/Main e-commerce data/Changes made to the csv files.docx
+++ b/Data/Main e-commerce data/Changes made to the csv files.docx
@@ -33,6 +33,7 @@
       <w:r>
         <w:t xml:space="preserve">were preceded with the name of the entity they related to, i.e. </w:t>
       </w:r>
+      <w:proofErr w:type="spellStart"/>
       <w:r>
         <w:rPr>
           <w:i/>
@@ -40,6 +41,7 @@
         </w:rPr>
         <w:t>seller_city</w:t>
       </w:r>
+      <w:proofErr w:type="spellEnd"/>
       <w:r>
         <w:t xml:space="preserve"> in </w:t>
       </w:r>
@@ -130,6 +132,7 @@
           <w:iCs/>
         </w:rPr>
       </w:pPr>
+      <w:proofErr w:type="spellStart"/>
       <w:r>
         <w:rPr>
           <w:i/>
@@ -137,17 +140,23 @@
         </w:rPr>
         <w:t>olist_sellers_dataset</w:t>
       </w:r>
-    </w:p>
-    <w:p>
-      <w:pPr>
-        <w:pStyle w:val="Akapitzlist"/>
-        <w:numPr>
-          <w:ilvl w:val="1"/>
-          <w:numId w:val="2"/>
-        </w:numPr>
-      </w:pPr>
-      <w:r>
-        <w:t xml:space="preserve">seller_id  </w:t>
+      <w:proofErr w:type="spellEnd"/>
+    </w:p>
+    <w:p>
+      <w:pPr>
+        <w:pStyle w:val="Akapitzlist"/>
+        <w:numPr>
+          <w:ilvl w:val="1"/>
+          <w:numId w:val="2"/>
+        </w:numPr>
+      </w:pPr>
+      <w:proofErr w:type="spellStart"/>
+      <w:r>
+        <w:t>seller_id</w:t>
+      </w:r>
+      <w:proofErr w:type="spellEnd"/>
+      <w:r>
+        <w:t xml:space="preserve">  </w:t>
       </w:r>
       <w:r>
         <w:sym w:font="Wingdings" w:char="F0E0"/>
@@ -167,85 +176,131 @@
           <w:lang w:val="nl-NL"/>
         </w:rPr>
       </w:pPr>
+      <w:proofErr w:type="spellStart"/>
       <w:r>
         <w:rPr>
           <w:lang w:val="nl-NL"/>
         </w:rPr>
-        <w:t xml:space="preserve">seller_zip_code_prefix </w:t>
-      </w:r>
-      <w:r>
-        <w:sym w:font="Wingdings" w:char="F0E0"/>
-      </w:r>
+        <w:t>seller_zip_code_prefix</w:t>
+      </w:r>
+      <w:proofErr w:type="spellEnd"/>
       <w:r>
         <w:rPr>
           <w:lang w:val="nl-NL"/>
         </w:rPr>
-        <w:t xml:space="preserve"> zip_cod</w:t>
+        <w:t xml:space="preserve"> </w:t>
+      </w:r>
+      <w:r>
+        <w:sym w:font="Wingdings" w:char="F0E0"/>
       </w:r>
       <w:r>
         <w:rPr>
           <w:lang w:val="nl-NL"/>
         </w:rPr>
+        <w:t xml:space="preserve"> </w:t>
+      </w:r>
+      <w:proofErr w:type="spellStart"/>
+      <w:r>
+        <w:rPr>
+          <w:lang w:val="nl-NL"/>
+        </w:rPr>
+        <w:t>zip_cod</w:t>
+      </w:r>
+      <w:r>
+        <w:rPr>
+          <w:lang w:val="nl-NL"/>
+        </w:rPr>
         <w:t>e</w:t>
       </w:r>
-    </w:p>
-    <w:p>
-      <w:pPr>
-        <w:pStyle w:val="Akapitzlist"/>
-        <w:numPr>
-          <w:ilvl w:val="1"/>
-          <w:numId w:val="2"/>
-        </w:numPr>
+      <w:r>
         <w:rPr>
           <w:lang w:val="nl-NL"/>
         </w:rPr>
-      </w:pPr>
-      <w:r>
+        <w:t>_prefix</w:t>
+      </w:r>
+      <w:proofErr w:type="spellEnd"/>
+    </w:p>
+    <w:p>
+      <w:pPr>
+        <w:pStyle w:val="Akapitzlist"/>
+        <w:numPr>
+          <w:ilvl w:val="1"/>
+          <w:numId w:val="2"/>
+        </w:numPr>
         <w:rPr>
           <w:lang w:val="nl-NL"/>
         </w:rPr>
-        <w:t xml:space="preserve">seller_city </w:t>
-      </w:r>
+      </w:pPr>
+      <w:proofErr w:type="spellStart"/>
       <w:r>
         <w:rPr>
           <w:lang w:val="nl-NL"/>
         </w:rPr>
-        <w:sym w:font="Wingdings" w:char="F0E0"/>
-      </w:r>
+        <w:t>seller_city</w:t>
+      </w:r>
+      <w:proofErr w:type="spellEnd"/>
       <w:r>
         <w:rPr>
           <w:lang w:val="nl-NL"/>
         </w:rPr>
-        <w:t xml:space="preserve"> city</w:t>
-      </w:r>
-    </w:p>
-    <w:p>
-      <w:pPr>
-        <w:pStyle w:val="Akapitzlist"/>
-        <w:numPr>
-          <w:ilvl w:val="1"/>
-          <w:numId w:val="2"/>
-        </w:numPr>
+        <w:t xml:space="preserve"> </w:t>
+      </w:r>
+      <w:r>
         <w:rPr>
           <w:lang w:val="nl-NL"/>
         </w:rPr>
-      </w:pPr>
+        <w:sym w:font="Wingdings" w:char="F0E0"/>
+      </w:r>
       <w:r>
         <w:rPr>
           <w:lang w:val="nl-NL"/>
         </w:rPr>
-        <w:t xml:space="preserve">seller_state </w:t>
-      </w:r>
+        <w:t xml:space="preserve"> </w:t>
+      </w:r>
+      <w:proofErr w:type="spellStart"/>
       <w:r>
         <w:rPr>
           <w:lang w:val="nl-NL"/>
         </w:rPr>
-        <w:sym w:font="Wingdings" w:char="F0E0"/>
-      </w:r>
-      <w:r>
+        <w:t>city</w:t>
+      </w:r>
+      <w:proofErr w:type="spellEnd"/>
+    </w:p>
+    <w:p>
+      <w:pPr>
+        <w:pStyle w:val="Akapitzlist"/>
+        <w:numPr>
+          <w:ilvl w:val="1"/>
+          <w:numId w:val="2"/>
+        </w:numPr>
         <w:rPr>
           <w:lang w:val="nl-NL"/>
         </w:rPr>
+      </w:pPr>
+      <w:proofErr w:type="spellStart"/>
+      <w:r>
+        <w:rPr>
+          <w:lang w:val="nl-NL"/>
+        </w:rPr>
+        <w:t>seller_state</w:t>
+      </w:r>
+      <w:proofErr w:type="spellEnd"/>
+      <w:r>
+        <w:rPr>
+          <w:lang w:val="nl-NL"/>
+        </w:rPr>
+        <w:t xml:space="preserve"> </w:t>
+      </w:r>
+      <w:r>
+        <w:rPr>
+          <w:lang w:val="nl-NL"/>
+        </w:rPr>
+        <w:sym w:font="Wingdings" w:char="F0E0"/>
+      </w:r>
+      <w:r>
+        <w:rPr>
+          <w:lang w:val="nl-NL"/>
+        </w:rPr>
         <w:t xml:space="preserve"> state</w:t>
       </w:r>
       <w:r>
@@ -269,6 +324,7 @@
           <w:numId w:val="2"/>
         </w:numPr>
       </w:pPr>
+      <w:proofErr w:type="spellStart"/>
       <w:r>
         <w:rPr>
           <w:i/>
@@ -276,17 +332,23 @@
         </w:rPr>
         <w:t>olist_products_dataset</w:t>
       </w:r>
-    </w:p>
-    <w:p>
-      <w:pPr>
-        <w:pStyle w:val="Akapitzlist"/>
-        <w:numPr>
-          <w:ilvl w:val="1"/>
-          <w:numId w:val="2"/>
-        </w:numPr>
-      </w:pPr>
-      <w:r>
-        <w:t xml:space="preserve">product_id </w:t>
+      <w:proofErr w:type="spellEnd"/>
+    </w:p>
+    <w:p>
+      <w:pPr>
+        <w:pStyle w:val="Akapitzlist"/>
+        <w:numPr>
+          <w:ilvl w:val="1"/>
+          <w:numId w:val="2"/>
+        </w:numPr>
+      </w:pPr>
+      <w:proofErr w:type="spellStart"/>
+      <w:r>
+        <w:t>product_id</w:t>
+      </w:r>
+      <w:proofErr w:type="spellEnd"/>
+      <w:r>
+        <w:t xml:space="preserve"> </w:t>
       </w:r>
       <w:r>
         <w:sym w:font="Wingdings" w:char="F0E0"/>
@@ -303,123 +365,193 @@
           <w:numId w:val="2"/>
         </w:numPr>
       </w:pPr>
-      <w:r>
-        <w:t xml:space="preserve">product_name_length </w:t>
-      </w:r>
-      <w:r>
-        <w:sym w:font="Wingdings" w:char="F0E0"/>
-      </w:r>
-      <w:r>
-        <w:t xml:space="preserve"> name_length</w:t>
-      </w:r>
-    </w:p>
-    <w:p>
-      <w:pPr>
-        <w:pStyle w:val="Akapitzlist"/>
-        <w:numPr>
-          <w:ilvl w:val="1"/>
-          <w:numId w:val="2"/>
-        </w:numPr>
-      </w:pPr>
-      <w:r>
-        <w:t xml:space="preserve">product_description_length </w:t>
-      </w:r>
-      <w:r>
-        <w:sym w:font="Wingdings" w:char="F0E0"/>
-      </w:r>
-      <w:r>
-        <w:t xml:space="preserve"> description_length</w:t>
-      </w:r>
-    </w:p>
-    <w:p>
-      <w:pPr>
-        <w:pStyle w:val="Akapitzlist"/>
-        <w:numPr>
-          <w:ilvl w:val="1"/>
-          <w:numId w:val="2"/>
-        </w:numPr>
-      </w:pPr>
-      <w:r>
-        <w:t xml:space="preserve">product_photos_qty </w:t>
-      </w:r>
-      <w:r>
-        <w:sym w:font="Wingdings" w:char="F0E0"/>
-      </w:r>
-      <w:r>
-        <w:t xml:space="preserve"> photos_qty</w:t>
-      </w:r>
-    </w:p>
-    <w:p>
-      <w:pPr>
-        <w:pStyle w:val="Akapitzlist"/>
-        <w:numPr>
-          <w:ilvl w:val="1"/>
-          <w:numId w:val="2"/>
-        </w:numPr>
-      </w:pPr>
-      <w:r>
-        <w:t xml:space="preserve">product_weight_g </w:t>
-      </w:r>
-      <w:r>
-        <w:sym w:font="Wingdings" w:char="F0E0"/>
-      </w:r>
-      <w:r>
-        <w:t xml:space="preserve"> weight_g</w:t>
-      </w:r>
-    </w:p>
-    <w:p>
-      <w:pPr>
-        <w:pStyle w:val="Akapitzlist"/>
-        <w:numPr>
-          <w:ilvl w:val="1"/>
-          <w:numId w:val="2"/>
-        </w:numPr>
-      </w:pPr>
-      <w:r>
-        <w:t xml:space="preserve">product_length_cm </w:t>
-      </w:r>
-      <w:r>
-        <w:sym w:font="Wingdings" w:char="F0E0"/>
-      </w:r>
-      <w:r>
-        <w:t xml:space="preserve"> length_cm</w:t>
-      </w:r>
-    </w:p>
-    <w:p>
-      <w:pPr>
-        <w:pStyle w:val="Akapitzlist"/>
-        <w:numPr>
-          <w:ilvl w:val="1"/>
-          <w:numId w:val="2"/>
-        </w:numPr>
-      </w:pPr>
-      <w:r>
-        <w:t xml:space="preserve">product_width_cm </w:t>
-      </w:r>
-      <w:r>
-        <w:sym w:font="Wingdings" w:char="F0E0"/>
-      </w:r>
-      <w:r>
-        <w:t xml:space="preserve"> width_cm</w:t>
-      </w:r>
-    </w:p>
-    <w:p>
-      <w:pPr>
-        <w:pStyle w:val="Akapitzlist"/>
-        <w:numPr>
-          <w:ilvl w:val="1"/>
-          <w:numId w:val="2"/>
-        </w:numPr>
-      </w:pPr>
-      <w:r>
-        <w:t xml:space="preserve">product_height_cm </w:t>
-      </w:r>
-      <w:r>
-        <w:sym w:font="Wingdings" w:char="F0E0"/>
-      </w:r>
-      <w:r>
-        <w:t xml:space="preserve"> height_cm</w:t>
-      </w:r>
+      <w:proofErr w:type="spellStart"/>
+      <w:r>
+        <w:t>product_name_length</w:t>
+      </w:r>
+      <w:proofErr w:type="spellEnd"/>
+      <w:r>
+        <w:t xml:space="preserve"> </w:t>
+      </w:r>
+      <w:r>
+        <w:sym w:font="Wingdings" w:char="F0E0"/>
+      </w:r>
+      <w:r>
+        <w:t xml:space="preserve"> </w:t>
+      </w:r>
+      <w:proofErr w:type="spellStart"/>
+      <w:r>
+        <w:t>name_length</w:t>
+      </w:r>
+      <w:proofErr w:type="spellEnd"/>
+    </w:p>
+    <w:p>
+      <w:pPr>
+        <w:pStyle w:val="Akapitzlist"/>
+        <w:numPr>
+          <w:ilvl w:val="1"/>
+          <w:numId w:val="2"/>
+        </w:numPr>
+      </w:pPr>
+      <w:proofErr w:type="spellStart"/>
+      <w:r>
+        <w:t>product_description_length</w:t>
+      </w:r>
+      <w:proofErr w:type="spellEnd"/>
+      <w:r>
+        <w:t xml:space="preserve"> </w:t>
+      </w:r>
+      <w:r>
+        <w:sym w:font="Wingdings" w:char="F0E0"/>
+      </w:r>
+      <w:r>
+        <w:t xml:space="preserve"> </w:t>
+      </w:r>
+      <w:proofErr w:type="spellStart"/>
+      <w:r>
+        <w:t>description_length</w:t>
+      </w:r>
+      <w:proofErr w:type="spellEnd"/>
+    </w:p>
+    <w:p>
+      <w:pPr>
+        <w:pStyle w:val="Akapitzlist"/>
+        <w:numPr>
+          <w:ilvl w:val="1"/>
+          <w:numId w:val="2"/>
+        </w:numPr>
+      </w:pPr>
+      <w:proofErr w:type="spellStart"/>
+      <w:r>
+        <w:t>product_photos_qty</w:t>
+      </w:r>
+      <w:proofErr w:type="spellEnd"/>
+      <w:r>
+        <w:t xml:space="preserve"> </w:t>
+      </w:r>
+      <w:r>
+        <w:sym w:font="Wingdings" w:char="F0E0"/>
+      </w:r>
+      <w:r>
+        <w:t xml:space="preserve"> </w:t>
+      </w:r>
+      <w:proofErr w:type="spellStart"/>
+      <w:r>
+        <w:t>photos_qty</w:t>
+      </w:r>
+      <w:proofErr w:type="spellEnd"/>
+    </w:p>
+    <w:p>
+      <w:pPr>
+        <w:pStyle w:val="Akapitzlist"/>
+        <w:numPr>
+          <w:ilvl w:val="1"/>
+          <w:numId w:val="2"/>
+        </w:numPr>
+      </w:pPr>
+      <w:proofErr w:type="spellStart"/>
+      <w:r>
+        <w:t>product_weight_g</w:t>
+      </w:r>
+      <w:proofErr w:type="spellEnd"/>
+      <w:r>
+        <w:t xml:space="preserve"> </w:t>
+      </w:r>
+      <w:r>
+        <w:sym w:font="Wingdings" w:char="F0E0"/>
+      </w:r>
+      <w:r>
+        <w:t xml:space="preserve"> </w:t>
+      </w:r>
+      <w:proofErr w:type="spellStart"/>
+      <w:r>
+        <w:t>weight_g</w:t>
+      </w:r>
+      <w:proofErr w:type="spellEnd"/>
+    </w:p>
+    <w:p>
+      <w:pPr>
+        <w:pStyle w:val="Akapitzlist"/>
+        <w:numPr>
+          <w:ilvl w:val="1"/>
+          <w:numId w:val="2"/>
+        </w:numPr>
+      </w:pPr>
+      <w:proofErr w:type="spellStart"/>
+      <w:r>
+        <w:t>product_length_cm</w:t>
+      </w:r>
+      <w:proofErr w:type="spellEnd"/>
+      <w:r>
+        <w:t xml:space="preserve"> </w:t>
+      </w:r>
+      <w:r>
+        <w:sym w:font="Wingdings" w:char="F0E0"/>
+      </w:r>
+      <w:r>
+        <w:t xml:space="preserve"> </w:t>
+      </w:r>
+      <w:proofErr w:type="spellStart"/>
+      <w:r>
+        <w:t>length_cm</w:t>
+      </w:r>
+      <w:proofErr w:type="spellEnd"/>
+    </w:p>
+    <w:p>
+      <w:pPr>
+        <w:pStyle w:val="Akapitzlist"/>
+        <w:numPr>
+          <w:ilvl w:val="1"/>
+          <w:numId w:val="2"/>
+        </w:numPr>
+      </w:pPr>
+      <w:proofErr w:type="spellStart"/>
+      <w:r>
+        <w:t>product_width_cm</w:t>
+      </w:r>
+      <w:proofErr w:type="spellEnd"/>
+      <w:r>
+        <w:t xml:space="preserve"> </w:t>
+      </w:r>
+      <w:r>
+        <w:sym w:font="Wingdings" w:char="F0E0"/>
+      </w:r>
+      <w:r>
+        <w:t xml:space="preserve"> </w:t>
+      </w:r>
+      <w:proofErr w:type="spellStart"/>
+      <w:r>
+        <w:t>width_cm</w:t>
+      </w:r>
+      <w:proofErr w:type="spellEnd"/>
+    </w:p>
+    <w:p>
+      <w:pPr>
+        <w:pStyle w:val="Akapitzlist"/>
+        <w:numPr>
+          <w:ilvl w:val="1"/>
+          <w:numId w:val="2"/>
+        </w:numPr>
+      </w:pPr>
+      <w:proofErr w:type="spellStart"/>
+      <w:r>
+        <w:t>product_height_cm</w:t>
+      </w:r>
+      <w:proofErr w:type="spellEnd"/>
+      <w:r>
+        <w:t xml:space="preserve"> </w:t>
+      </w:r>
+      <w:r>
+        <w:sym w:font="Wingdings" w:char="F0E0"/>
+      </w:r>
+      <w:r>
+        <w:t xml:space="preserve"> </w:t>
+      </w:r>
+      <w:proofErr w:type="spellStart"/>
+      <w:r>
+        <w:t>height_cm</w:t>
+      </w:r>
+      <w:proofErr w:type="spellEnd"/>
       <w:r>
         <w:br/>
       </w:r>
@@ -432,6 +564,7 @@
           <w:numId w:val="2"/>
         </w:numPr>
       </w:pPr>
+      <w:proofErr w:type="spellStart"/>
       <w:r>
         <w:rPr>
           <w:i/>
@@ -439,17 +572,23 @@
         </w:rPr>
         <w:t>olist_orders_dataset</w:t>
       </w:r>
-    </w:p>
-    <w:p>
-      <w:pPr>
-        <w:pStyle w:val="Akapitzlist"/>
-        <w:numPr>
-          <w:ilvl w:val="1"/>
-          <w:numId w:val="2"/>
-        </w:numPr>
-      </w:pPr>
-      <w:r>
-        <w:t xml:space="preserve">order_id </w:t>
+      <w:proofErr w:type="spellEnd"/>
+    </w:p>
+    <w:p>
+      <w:pPr>
+        <w:pStyle w:val="Akapitzlist"/>
+        <w:numPr>
+          <w:ilvl w:val="1"/>
+          <w:numId w:val="2"/>
+        </w:numPr>
+      </w:pPr>
+      <w:proofErr w:type="spellStart"/>
+      <w:r>
+        <w:t>order_id</w:t>
+      </w:r>
+      <w:proofErr w:type="spellEnd"/>
+      <w:r>
+        <w:t xml:space="preserve"> </w:t>
       </w:r>
       <w:r>
         <w:sym w:font="Wingdings" w:char="F0E0"/>
@@ -466,8 +605,41 @@
           <w:numId w:val="2"/>
         </w:numPr>
       </w:pPr>
-      <w:r>
-        <w:t xml:space="preserve">order_status </w:t>
+      <w:proofErr w:type="spellStart"/>
+      <w:r>
+        <w:t>customer_id</w:t>
+      </w:r>
+      <w:proofErr w:type="spellEnd"/>
+      <w:r>
+        <w:t xml:space="preserve"> </w:t>
+      </w:r>
+      <w:r>
+        <w:sym w:font="Wingdings" w:char="F0E0"/>
+      </w:r>
+      <w:r>
+        <w:t xml:space="preserve"> </w:t>
+      </w:r>
+      <w:proofErr w:type="spellStart"/>
+      <w:r>
+        <w:t>customer_order_id</w:t>
+      </w:r>
+      <w:proofErr w:type="spellEnd"/>
+    </w:p>
+    <w:p>
+      <w:pPr>
+        <w:pStyle w:val="Akapitzlist"/>
+        <w:numPr>
+          <w:ilvl w:val="1"/>
+          <w:numId w:val="2"/>
+        </w:numPr>
+      </w:pPr>
+      <w:proofErr w:type="spellStart"/>
+      <w:r>
+        <w:t>order_status</w:t>
+      </w:r>
+      <w:proofErr w:type="spellEnd"/>
+      <w:r>
+        <w:t xml:space="preserve"> </w:t>
       </w:r>
       <w:r>
         <w:sym w:font="Wingdings" w:char="F0E0"/>
@@ -484,87 +656,137 @@
           <w:numId w:val="2"/>
         </w:numPr>
       </w:pPr>
-      <w:r>
-        <w:t xml:space="preserve">order_purchase_timestamp </w:t>
-      </w:r>
-      <w:r>
-        <w:sym w:font="Wingdings" w:char="F0E0"/>
-      </w:r>
-      <w:r>
-        <w:t xml:space="preserve"> purchase_timestamp</w:t>
-      </w:r>
-    </w:p>
-    <w:p>
-      <w:pPr>
-        <w:pStyle w:val="Akapitzlist"/>
-        <w:numPr>
-          <w:ilvl w:val="1"/>
-          <w:numId w:val="2"/>
-        </w:numPr>
-      </w:pPr>
-      <w:r>
-        <w:t xml:space="preserve">order_approved_at </w:t>
-      </w:r>
-      <w:r>
-        <w:sym w:font="Wingdings" w:char="F0E0"/>
-      </w:r>
-      <w:r>
-        <w:t xml:space="preserve"> approved_at</w:t>
-      </w:r>
-    </w:p>
-    <w:p>
-      <w:pPr>
-        <w:pStyle w:val="Akapitzlist"/>
-        <w:numPr>
-          <w:ilvl w:val="1"/>
-          <w:numId w:val="2"/>
-        </w:numPr>
-      </w:pPr>
-      <w:r>
-        <w:t xml:space="preserve">order_delivered_carrier_date </w:t>
-      </w:r>
-      <w:r>
-        <w:sym w:font="Wingdings" w:char="F0E0"/>
-      </w:r>
-      <w:r>
-        <w:t xml:space="preserve"> delivered_carrier_date</w:t>
-      </w:r>
-    </w:p>
-    <w:p>
-      <w:pPr>
-        <w:pStyle w:val="Akapitzlist"/>
-        <w:numPr>
-          <w:ilvl w:val="1"/>
-          <w:numId w:val="2"/>
-        </w:numPr>
-      </w:pPr>
-      <w:r>
-        <w:t xml:space="preserve">order_delivered_customer_date </w:t>
-      </w:r>
-      <w:r>
-        <w:sym w:font="Wingdings" w:char="F0E0"/>
-      </w:r>
-      <w:r>
-        <w:t xml:space="preserve"> delivered_customer_date</w:t>
-      </w:r>
-    </w:p>
-    <w:p>
-      <w:pPr>
-        <w:pStyle w:val="Akapitzlist"/>
-        <w:numPr>
-          <w:ilvl w:val="1"/>
-          <w:numId w:val="2"/>
-        </w:numPr>
-      </w:pPr>
-      <w:r>
-        <w:t xml:space="preserve">order_estimated_delivery_date </w:t>
-      </w:r>
-      <w:r>
-        <w:sym w:font="Wingdings" w:char="F0E0"/>
-      </w:r>
-      <w:r>
-        <w:t xml:space="preserve"> estimated_delivery_date</w:t>
-      </w:r>
+      <w:proofErr w:type="spellStart"/>
+      <w:r>
+        <w:t>order_purchase_timestamp</w:t>
+      </w:r>
+      <w:proofErr w:type="spellEnd"/>
+      <w:r>
+        <w:t xml:space="preserve"> </w:t>
+      </w:r>
+      <w:r>
+        <w:sym w:font="Wingdings" w:char="F0E0"/>
+      </w:r>
+      <w:r>
+        <w:t xml:space="preserve"> </w:t>
+      </w:r>
+      <w:proofErr w:type="spellStart"/>
+      <w:r>
+        <w:t>purchase_timestamp</w:t>
+      </w:r>
+      <w:proofErr w:type="spellEnd"/>
+    </w:p>
+    <w:p>
+      <w:pPr>
+        <w:pStyle w:val="Akapitzlist"/>
+        <w:numPr>
+          <w:ilvl w:val="1"/>
+          <w:numId w:val="2"/>
+        </w:numPr>
+      </w:pPr>
+      <w:proofErr w:type="spellStart"/>
+      <w:r>
+        <w:t>order_approved_at</w:t>
+      </w:r>
+      <w:proofErr w:type="spellEnd"/>
+      <w:r>
+        <w:t xml:space="preserve"> </w:t>
+      </w:r>
+      <w:r>
+        <w:sym w:font="Wingdings" w:char="F0E0"/>
+      </w:r>
+      <w:r>
+        <w:t xml:space="preserve"> </w:t>
+      </w:r>
+      <w:proofErr w:type="spellStart"/>
+      <w:r>
+        <w:t>approved_at</w:t>
+      </w:r>
+      <w:proofErr w:type="spellEnd"/>
+    </w:p>
+    <w:p>
+      <w:pPr>
+        <w:pStyle w:val="Akapitzlist"/>
+        <w:numPr>
+          <w:ilvl w:val="1"/>
+          <w:numId w:val="2"/>
+        </w:numPr>
+      </w:pPr>
+      <w:proofErr w:type="spellStart"/>
+      <w:r>
+        <w:t>order_delivered_carrier_date</w:t>
+      </w:r>
+      <w:proofErr w:type="spellEnd"/>
+      <w:r>
+        <w:t xml:space="preserve"> </w:t>
+      </w:r>
+      <w:r>
+        <w:sym w:font="Wingdings" w:char="F0E0"/>
+      </w:r>
+      <w:r>
+        <w:t xml:space="preserve"> </w:t>
+      </w:r>
+      <w:proofErr w:type="spellStart"/>
+      <w:r>
+        <w:t>delivered_carrier_date</w:t>
+      </w:r>
+      <w:proofErr w:type="spellEnd"/>
+    </w:p>
+    <w:p>
+      <w:pPr>
+        <w:pStyle w:val="Akapitzlist"/>
+        <w:numPr>
+          <w:ilvl w:val="1"/>
+          <w:numId w:val="2"/>
+        </w:numPr>
+      </w:pPr>
+      <w:proofErr w:type="spellStart"/>
+      <w:r>
+        <w:t>order_delivered_customer_date</w:t>
+      </w:r>
+      <w:proofErr w:type="spellEnd"/>
+      <w:r>
+        <w:t xml:space="preserve"> </w:t>
+      </w:r>
+      <w:r>
+        <w:sym w:font="Wingdings" w:char="F0E0"/>
+      </w:r>
+      <w:r>
+        <w:t xml:space="preserve"> </w:t>
+      </w:r>
+      <w:proofErr w:type="spellStart"/>
+      <w:r>
+        <w:t>delivered_customer_date</w:t>
+      </w:r>
+      <w:proofErr w:type="spellEnd"/>
+    </w:p>
+    <w:p>
+      <w:pPr>
+        <w:pStyle w:val="Akapitzlist"/>
+        <w:numPr>
+          <w:ilvl w:val="1"/>
+          <w:numId w:val="2"/>
+        </w:numPr>
+      </w:pPr>
+      <w:proofErr w:type="spellStart"/>
+      <w:r>
+        <w:t>order_estimated_delivery_date</w:t>
+      </w:r>
+      <w:proofErr w:type="spellEnd"/>
+      <w:r>
+        <w:t xml:space="preserve"> </w:t>
+      </w:r>
+      <w:r>
+        <w:sym w:font="Wingdings" w:char="F0E0"/>
+      </w:r>
+      <w:r>
+        <w:t xml:space="preserve"> </w:t>
+      </w:r>
+      <w:proofErr w:type="spellStart"/>
+      <w:r>
+        <w:t>estimated_delivery_date</w:t>
+      </w:r>
+      <w:proofErr w:type="spellEnd"/>
       <w:r>
         <w:rPr>
           <w:i/>
@@ -581,6 +803,7 @@
           <w:numId w:val="2"/>
         </w:numPr>
       </w:pPr>
+      <w:proofErr w:type="spellStart"/>
       <w:r>
         <w:rPr>
           <w:i/>
@@ -588,17 +811,23 @@
         </w:rPr>
         <w:t>olist_order_reviews_dataset</w:t>
       </w:r>
-    </w:p>
-    <w:p>
-      <w:pPr>
-        <w:pStyle w:val="Akapitzlist"/>
-        <w:numPr>
-          <w:ilvl w:val="1"/>
-          <w:numId w:val="2"/>
-        </w:numPr>
-      </w:pPr>
-      <w:r>
-        <w:t xml:space="preserve">review_id </w:t>
+      <w:proofErr w:type="spellEnd"/>
+    </w:p>
+    <w:p>
+      <w:pPr>
+        <w:pStyle w:val="Akapitzlist"/>
+        <w:numPr>
+          <w:ilvl w:val="1"/>
+          <w:numId w:val="2"/>
+        </w:numPr>
+      </w:pPr>
+      <w:proofErr w:type="spellStart"/>
+      <w:r>
+        <w:t>review_id</w:t>
+      </w:r>
+      <w:proofErr w:type="spellEnd"/>
+      <w:r>
+        <w:t xml:space="preserve"> </w:t>
       </w:r>
       <w:r>
         <w:sym w:font="Wingdings" w:char="F0E0"/>
@@ -615,8 +844,13 @@
           <w:numId w:val="2"/>
         </w:numPr>
       </w:pPr>
-      <w:r>
-        <w:t xml:space="preserve">review_score </w:t>
+      <w:proofErr w:type="spellStart"/>
+      <w:r>
+        <w:t>review_score</w:t>
+      </w:r>
+      <w:proofErr w:type="spellEnd"/>
+      <w:r>
+        <w:t xml:space="preserve"> </w:t>
       </w:r>
       <w:r>
         <w:sym w:font="Wingdings" w:char="F0E0"/>
@@ -633,70 +867,110 @@
           <w:numId w:val="2"/>
         </w:numPr>
       </w:pPr>
-      <w:r>
-        <w:t xml:space="preserve">review_comment_title </w:t>
-      </w:r>
-      <w:r>
-        <w:sym w:font="Wingdings" w:char="F0E0"/>
-      </w:r>
-      <w:r>
-        <w:t xml:space="preserve"> comment_title</w:t>
-      </w:r>
-    </w:p>
-    <w:p>
-      <w:pPr>
-        <w:pStyle w:val="Akapitzlist"/>
-        <w:numPr>
-          <w:ilvl w:val="1"/>
-          <w:numId w:val="2"/>
-        </w:numPr>
-      </w:pPr>
-      <w:r>
-        <w:t xml:space="preserve">review_comment_message </w:t>
-      </w:r>
-      <w:r>
-        <w:sym w:font="Wingdings" w:char="F0E0"/>
-      </w:r>
-      <w:r>
-        <w:t xml:space="preserve"> comment_message</w:t>
-      </w:r>
-    </w:p>
-    <w:p>
-      <w:pPr>
-        <w:pStyle w:val="Akapitzlist"/>
-        <w:numPr>
-          <w:ilvl w:val="1"/>
-          <w:numId w:val="2"/>
-        </w:numPr>
-      </w:pPr>
-      <w:r>
-        <w:t xml:space="preserve">review_creation_date </w:t>
-      </w:r>
-      <w:r>
-        <w:sym w:font="Wingdings" w:char="F0E0"/>
-      </w:r>
-      <w:r>
-        <w:t xml:space="preserve"> creation_date</w:t>
-      </w:r>
-    </w:p>
-    <w:p>
-      <w:pPr>
-        <w:pStyle w:val="Akapitzlist"/>
-        <w:numPr>
-          <w:ilvl w:val="1"/>
-          <w:numId w:val="2"/>
-        </w:numPr>
-      </w:pPr>
+      <w:proofErr w:type="spellStart"/>
+      <w:r>
+        <w:t>review_comment_title</w:t>
+      </w:r>
+      <w:proofErr w:type="spellEnd"/>
+      <w:r>
+        <w:t xml:space="preserve"> </w:t>
+      </w:r>
+      <w:r>
+        <w:sym w:font="Wingdings" w:char="F0E0"/>
+      </w:r>
+      <w:r>
+        <w:t xml:space="preserve"> </w:t>
+      </w:r>
+      <w:proofErr w:type="spellStart"/>
+      <w:r>
+        <w:t>comment_title</w:t>
+      </w:r>
+      <w:proofErr w:type="spellEnd"/>
+    </w:p>
+    <w:p>
+      <w:pPr>
+        <w:pStyle w:val="Akapitzlist"/>
+        <w:numPr>
+          <w:ilvl w:val="1"/>
+          <w:numId w:val="2"/>
+        </w:numPr>
+      </w:pPr>
+      <w:proofErr w:type="spellStart"/>
+      <w:r>
+        <w:t>review_comment_message</w:t>
+      </w:r>
+      <w:proofErr w:type="spellEnd"/>
+      <w:r>
+        <w:t xml:space="preserve"> </w:t>
+      </w:r>
+      <w:r>
+        <w:sym w:font="Wingdings" w:char="F0E0"/>
+      </w:r>
+      <w:r>
+        <w:t xml:space="preserve"> </w:t>
+      </w:r>
+      <w:proofErr w:type="spellStart"/>
+      <w:r>
+        <w:t>comment_message</w:t>
+      </w:r>
+      <w:proofErr w:type="spellEnd"/>
+    </w:p>
+    <w:p>
+      <w:pPr>
+        <w:pStyle w:val="Akapitzlist"/>
+        <w:numPr>
+          <w:ilvl w:val="1"/>
+          <w:numId w:val="2"/>
+        </w:numPr>
+      </w:pPr>
+      <w:proofErr w:type="spellStart"/>
       <w:r>
         <w:lastRenderedPageBreak/>
-        <w:t xml:space="preserve">review_answer_timestamp </w:t>
-      </w:r>
-      <w:r>
-        <w:sym w:font="Wingdings" w:char="F0E0"/>
-      </w:r>
-      <w:r>
-        <w:t xml:space="preserve"> answer_timestamp</w:t>
-      </w:r>
+        <w:t>review_creation_date</w:t>
+      </w:r>
+      <w:proofErr w:type="spellEnd"/>
+      <w:r>
+        <w:t xml:space="preserve"> </w:t>
+      </w:r>
+      <w:r>
+        <w:sym w:font="Wingdings" w:char="F0E0"/>
+      </w:r>
+      <w:r>
+        <w:t xml:space="preserve"> </w:t>
+      </w:r>
+      <w:proofErr w:type="spellStart"/>
+      <w:r>
+        <w:t>creation_date</w:t>
+      </w:r>
+      <w:proofErr w:type="spellEnd"/>
+    </w:p>
+    <w:p>
+      <w:pPr>
+        <w:pStyle w:val="Akapitzlist"/>
+        <w:numPr>
+          <w:ilvl w:val="1"/>
+          <w:numId w:val="2"/>
+        </w:numPr>
+      </w:pPr>
+      <w:proofErr w:type="spellStart"/>
+      <w:r>
+        <w:t>review_answer_timestamp</w:t>
+      </w:r>
+      <w:proofErr w:type="spellEnd"/>
+      <w:r>
+        <w:t xml:space="preserve"> </w:t>
+      </w:r>
+      <w:r>
+        <w:sym w:font="Wingdings" w:char="F0E0"/>
+      </w:r>
+      <w:r>
+        <w:t xml:space="preserve"> </w:t>
+      </w:r>
+      <w:proofErr w:type="spellStart"/>
+      <w:r>
+        <w:t>answer_timestamp</w:t>
+      </w:r>
+      <w:proofErr w:type="spellEnd"/>
       <w:r>
         <w:rPr>
           <w:i/>
@@ -713,6 +987,7 @@
           <w:numId w:val="2"/>
         </w:numPr>
       </w:pPr>
+      <w:proofErr w:type="spellStart"/>
       <w:r>
         <w:rPr>
           <w:i/>
@@ -720,17 +995,23 @@
         </w:rPr>
         <w:t>olist_order_payments_dataset</w:t>
       </w:r>
-    </w:p>
-    <w:p>
-      <w:pPr>
-        <w:pStyle w:val="Akapitzlist"/>
-        <w:numPr>
-          <w:ilvl w:val="1"/>
-          <w:numId w:val="2"/>
-        </w:numPr>
-      </w:pPr>
-      <w:r>
-        <w:t xml:space="preserve">payment_sequential </w:t>
+      <w:proofErr w:type="spellEnd"/>
+    </w:p>
+    <w:p>
+      <w:pPr>
+        <w:pStyle w:val="Akapitzlist"/>
+        <w:numPr>
+          <w:ilvl w:val="1"/>
+          <w:numId w:val="2"/>
+        </w:numPr>
+      </w:pPr>
+      <w:proofErr w:type="spellStart"/>
+      <w:r>
+        <w:t>payment_sequential</w:t>
+      </w:r>
+      <w:proofErr w:type="spellEnd"/>
+      <w:r>
+        <w:t xml:space="preserve"> </w:t>
       </w:r>
       <w:r>
         <w:sym w:font="Wingdings" w:char="F0E0"/>
@@ -747,8 +1028,13 @@
           <w:numId w:val="2"/>
         </w:numPr>
       </w:pPr>
-      <w:r>
-        <w:t xml:space="preserve">payment_type </w:t>
+      <w:proofErr w:type="spellStart"/>
+      <w:r>
+        <w:t>payment_type</w:t>
+      </w:r>
+      <w:proofErr w:type="spellEnd"/>
+      <w:r>
+        <w:t xml:space="preserve"> </w:t>
       </w:r>
       <w:r>
         <w:sym w:font="Wingdings" w:char="F0E0"/>
@@ -765,8 +1051,13 @@
           <w:numId w:val="2"/>
         </w:numPr>
       </w:pPr>
-      <w:r>
-        <w:t xml:space="preserve">payment_installments </w:t>
+      <w:proofErr w:type="spellStart"/>
+      <w:r>
+        <w:t>payment_installments</w:t>
+      </w:r>
+      <w:proofErr w:type="spellEnd"/>
+      <w:r>
+        <w:t xml:space="preserve"> </w:t>
       </w:r>
       <w:r>
         <w:sym w:font="Wingdings" w:char="F0E0"/>
@@ -783,15 +1074,25 @@
           <w:numId w:val="2"/>
         </w:numPr>
       </w:pPr>
-      <w:r>
-        <w:t xml:space="preserve">payment_value </w:t>
-      </w:r>
-      <w:r>
-        <w:sym w:font="Wingdings" w:char="F0E0"/>
-      </w:r>
-      <w:r>
-        <w:t xml:space="preserve"> valu</w:t>
-      </w:r>
+      <w:proofErr w:type="spellStart"/>
+      <w:r>
+        <w:t>payment_value</w:t>
+      </w:r>
+      <w:proofErr w:type="spellEnd"/>
+      <w:r>
+        <w:t xml:space="preserve"> </w:t>
+      </w:r>
+      <w:r>
+        <w:sym w:font="Wingdings" w:char="F0E0"/>
+      </w:r>
+      <w:r>
+        <w:t xml:space="preserve"> </w:t>
+      </w:r>
+      <w:proofErr w:type="spellStart"/>
+      <w:r>
+        <w:t>valu</w:t>
+      </w:r>
+      <w:proofErr w:type="spellEnd"/>
       <w:r>
         <w:rPr>
           <w:i/>
@@ -808,6 +1109,7 @@
           <w:numId w:val="2"/>
         </w:numPr>
       </w:pPr>
+      <w:proofErr w:type="spellStart"/>
       <w:r>
         <w:rPr>
           <w:i/>
@@ -815,74 +1117,110 @@
         </w:rPr>
         <w:t>olist_geolocation_dataset</w:t>
       </w:r>
-    </w:p>
-    <w:p>
-      <w:pPr>
-        <w:pStyle w:val="Akapitzlist"/>
-        <w:numPr>
-          <w:ilvl w:val="1"/>
-          <w:numId w:val="2"/>
-        </w:numPr>
-      </w:pPr>
-      <w:r>
-        <w:t xml:space="preserve">geolocation_zip_code_prefix </w:t>
-      </w:r>
-      <w:r>
-        <w:sym w:font="Wingdings" w:char="F0E0"/>
-      </w:r>
-      <w:r>
-        <w:t xml:space="preserve"> zip_code</w:t>
+      <w:proofErr w:type="spellEnd"/>
+    </w:p>
+    <w:p>
+      <w:pPr>
+        <w:pStyle w:val="Akapitzlist"/>
+        <w:numPr>
+          <w:ilvl w:val="1"/>
+          <w:numId w:val="2"/>
+        </w:numPr>
+      </w:pPr>
+      <w:proofErr w:type="spellStart"/>
+      <w:r>
+        <w:t>geolocation_zip_code_prefix</w:t>
+      </w:r>
+      <w:proofErr w:type="spellEnd"/>
+      <w:r>
+        <w:t xml:space="preserve"> </w:t>
+      </w:r>
+      <w:r>
+        <w:sym w:font="Wingdings" w:char="F0E0"/>
+      </w:r>
+      <w:r>
+        <w:t xml:space="preserve"> </w:t>
+      </w:r>
+      <w:proofErr w:type="spellStart"/>
+      <w:r>
+        <w:t>zip_code</w:t>
       </w:r>
       <w:r>
         <w:t>_prefix</w:t>
       </w:r>
-    </w:p>
-    <w:p>
-      <w:pPr>
-        <w:pStyle w:val="Akapitzlist"/>
-        <w:numPr>
-          <w:ilvl w:val="1"/>
-          <w:numId w:val="2"/>
-        </w:numPr>
-      </w:pPr>
-      <w:r>
-        <w:t xml:space="preserve">geolocation_lat </w:t>
-      </w:r>
-      <w:r>
-        <w:sym w:font="Wingdings" w:char="F0E0"/>
-      </w:r>
-      <w:r>
-        <w:t xml:space="preserve"> lat</w:t>
-      </w:r>
-    </w:p>
-    <w:p>
-      <w:pPr>
-        <w:pStyle w:val="Akapitzlist"/>
-        <w:numPr>
-          <w:ilvl w:val="1"/>
-          <w:numId w:val="2"/>
-        </w:numPr>
-      </w:pPr>
-      <w:r>
-        <w:t xml:space="preserve">geolocation_lng </w:t>
-      </w:r>
-      <w:r>
-        <w:sym w:font="Wingdings" w:char="F0E0"/>
-      </w:r>
-      <w:r>
-        <w:t xml:space="preserve"> lng</w:t>
-      </w:r>
-    </w:p>
-    <w:p>
-      <w:pPr>
-        <w:pStyle w:val="Akapitzlist"/>
-        <w:numPr>
-          <w:ilvl w:val="1"/>
-          <w:numId w:val="2"/>
-        </w:numPr>
-      </w:pPr>
-      <w:r>
-        <w:t xml:space="preserve">geolocation_city </w:t>
+      <w:proofErr w:type="spellEnd"/>
+    </w:p>
+    <w:p>
+      <w:pPr>
+        <w:pStyle w:val="Akapitzlist"/>
+        <w:numPr>
+          <w:ilvl w:val="1"/>
+          <w:numId w:val="2"/>
+        </w:numPr>
+      </w:pPr>
+      <w:proofErr w:type="spellStart"/>
+      <w:r>
+        <w:t>geolocation_lat</w:t>
+      </w:r>
+      <w:proofErr w:type="spellEnd"/>
+      <w:r>
+        <w:t xml:space="preserve"> </w:t>
+      </w:r>
+      <w:r>
+        <w:sym w:font="Wingdings" w:char="F0E0"/>
+      </w:r>
+      <w:r>
+        <w:t xml:space="preserve"> </w:t>
+      </w:r>
+      <w:proofErr w:type="spellStart"/>
+      <w:r>
+        <w:t>lat</w:t>
+      </w:r>
+      <w:proofErr w:type="spellEnd"/>
+    </w:p>
+    <w:p>
+      <w:pPr>
+        <w:pStyle w:val="Akapitzlist"/>
+        <w:numPr>
+          <w:ilvl w:val="1"/>
+          <w:numId w:val="2"/>
+        </w:numPr>
+      </w:pPr>
+      <w:proofErr w:type="spellStart"/>
+      <w:r>
+        <w:t>geolocation_lng</w:t>
+      </w:r>
+      <w:proofErr w:type="spellEnd"/>
+      <w:r>
+        <w:t xml:space="preserve"> </w:t>
+      </w:r>
+      <w:r>
+        <w:sym w:font="Wingdings" w:char="F0E0"/>
+      </w:r>
+      <w:r>
+        <w:t xml:space="preserve"> </w:t>
+      </w:r>
+      <w:proofErr w:type="spellStart"/>
+      <w:r>
+        <w:t>lng</w:t>
+      </w:r>
+      <w:proofErr w:type="spellEnd"/>
+    </w:p>
+    <w:p>
+      <w:pPr>
+        <w:pStyle w:val="Akapitzlist"/>
+        <w:numPr>
+          <w:ilvl w:val="1"/>
+          <w:numId w:val="2"/>
+        </w:numPr>
+      </w:pPr>
+      <w:proofErr w:type="spellStart"/>
+      <w:r>
+        <w:t>geolocation_city</w:t>
+      </w:r>
+      <w:proofErr w:type="spellEnd"/>
+      <w:r>
+        <w:t xml:space="preserve"> </w:t>
       </w:r>
       <w:r>
         <w:sym w:font="Wingdings" w:char="F0E0"/>
@@ -899,8 +1237,13 @@
           <w:numId w:val="2"/>
         </w:numPr>
       </w:pPr>
-      <w:r>
-        <w:t xml:space="preserve">geolocation_state </w:t>
+      <w:proofErr w:type="spellStart"/>
+      <w:r>
+        <w:t>geolocation_state</w:t>
+      </w:r>
+      <w:proofErr w:type="spellEnd"/>
+      <w:r>
+        <w:t xml:space="preserve"> </w:t>
       </w:r>
       <w:r>
         <w:sym w:font="Wingdings" w:char="F0E0"/>
@@ -924,6 +1267,7 @@
           <w:numId w:val="2"/>
         </w:numPr>
       </w:pPr>
+      <w:proofErr w:type="spellStart"/>
       <w:r>
         <w:rPr>
           <w:i/>
@@ -931,38 +1275,51 @@
         </w:rPr>
         <w:t>olist_customers_dataset</w:t>
       </w:r>
-    </w:p>
-    <w:p>
-      <w:pPr>
-        <w:pStyle w:val="Akapitzlist"/>
-        <w:numPr>
-          <w:ilvl w:val="1"/>
-          <w:numId w:val="2"/>
-        </w:numPr>
-      </w:pPr>
-      <w:r>
-        <w:t xml:space="preserve">customer_id </w:t>
-      </w:r>
-      <w:r>
-        <w:sym w:font="Wingdings" w:char="F0E0"/>
-      </w:r>
-      <w:r>
-        <w:t xml:space="preserve"> </w:t>
-      </w:r>
+      <w:proofErr w:type="spellEnd"/>
+    </w:p>
+    <w:p>
+      <w:pPr>
+        <w:pStyle w:val="Akapitzlist"/>
+        <w:numPr>
+          <w:ilvl w:val="1"/>
+          <w:numId w:val="2"/>
+        </w:numPr>
+      </w:pPr>
+      <w:proofErr w:type="spellStart"/>
+      <w:r>
+        <w:t>customer_id</w:t>
+      </w:r>
+      <w:proofErr w:type="spellEnd"/>
+      <w:r>
+        <w:t xml:space="preserve"> </w:t>
+      </w:r>
+      <w:r>
+        <w:sym w:font="Wingdings" w:char="F0E0"/>
+      </w:r>
+      <w:r>
+        <w:t xml:space="preserve"> </w:t>
+      </w:r>
+      <w:proofErr w:type="spellStart"/>
       <w:r>
         <w:t>customer_order_id</w:t>
       </w:r>
-    </w:p>
-    <w:p>
-      <w:pPr>
-        <w:pStyle w:val="Akapitzlist"/>
-        <w:numPr>
-          <w:ilvl w:val="1"/>
-          <w:numId w:val="2"/>
-        </w:numPr>
-      </w:pPr>
-      <w:r>
-        <w:t xml:space="preserve">customer_unique_id </w:t>
+      <w:proofErr w:type="spellEnd"/>
+    </w:p>
+    <w:p>
+      <w:pPr>
+        <w:pStyle w:val="Akapitzlist"/>
+        <w:numPr>
+          <w:ilvl w:val="1"/>
+          <w:numId w:val="2"/>
+        </w:numPr>
+      </w:pPr>
+      <w:proofErr w:type="spellStart"/>
+      <w:r>
+        <w:t>customer_unique_id</w:t>
+      </w:r>
+      <w:proofErr w:type="spellEnd"/>
+      <w:r>
+        <w:t xml:space="preserve"> </w:t>
       </w:r>
       <w:r>
         <w:sym w:font="Wingdings" w:char="F0E0"/>
@@ -978,27 +1335,69 @@
           <w:ilvl w:val="1"/>
           <w:numId w:val="2"/>
         </w:numPr>
-      </w:pPr>
-      <w:r>
-        <w:t xml:space="preserve">customer_zip_code_prefix </w:t>
-      </w:r>
-      <w:r>
-        <w:sym w:font="Wingdings" w:char="F0E0"/>
-      </w:r>
-      <w:r>
-        <w:t xml:space="preserve"> zip_code</w:t>
-      </w:r>
-    </w:p>
-    <w:p>
-      <w:pPr>
-        <w:pStyle w:val="Akapitzlist"/>
-        <w:numPr>
-          <w:ilvl w:val="1"/>
-          <w:numId w:val="2"/>
-        </w:numPr>
-      </w:pPr>
-      <w:r>
-        <w:t xml:space="preserve">customer_city </w:t>
+        <w:rPr>
+          <w:lang w:val="nl-NL"/>
+        </w:rPr>
+      </w:pPr>
+      <w:proofErr w:type="spellStart"/>
+      <w:r>
+        <w:rPr>
+          <w:lang w:val="nl-NL"/>
+        </w:rPr>
+        <w:t>customer_zip_code_prefix</w:t>
+      </w:r>
+      <w:proofErr w:type="spellEnd"/>
+      <w:r>
+        <w:rPr>
+          <w:lang w:val="nl-NL"/>
+        </w:rPr>
+        <w:t xml:space="preserve"> </w:t>
+      </w:r>
+      <w:r>
+        <w:sym w:font="Wingdings" w:char="F0E0"/>
+      </w:r>
+      <w:r>
+        <w:rPr>
+          <w:lang w:val="nl-NL"/>
+        </w:rPr>
+        <w:t xml:space="preserve"> </w:t>
+      </w:r>
+      <w:proofErr w:type="spellStart"/>
+      <w:r>
+        <w:rPr>
+          <w:lang w:val="nl-NL"/>
+        </w:rPr>
+        <w:t>zip_code</w:t>
+      </w:r>
+      <w:r>
+        <w:rPr>
+          <w:lang w:val="nl-NL"/>
+        </w:rPr>
+        <w:t>_p</w:t>
+      </w:r>
+      <w:r>
+        <w:rPr>
+          <w:lang w:val="nl-NL"/>
+        </w:rPr>
+        <w:t>refix</w:t>
+      </w:r>
+      <w:proofErr w:type="spellEnd"/>
+    </w:p>
+    <w:p>
+      <w:pPr>
+        <w:pStyle w:val="Akapitzlist"/>
+        <w:numPr>
+          <w:ilvl w:val="1"/>
+          <w:numId w:val="2"/>
+        </w:numPr>
+      </w:pPr>
+      <w:proofErr w:type="spellStart"/>
+      <w:r>
+        <w:t>customer_city</w:t>
+      </w:r>
+      <w:proofErr w:type="spellEnd"/>
+      <w:r>
+        <w:t xml:space="preserve"> </w:t>
       </w:r>
       <w:r>
         <w:sym w:font="Wingdings" w:char="F0E0"/>
@@ -1015,8 +1414,13 @@
           <w:numId w:val="2"/>
         </w:numPr>
       </w:pPr>
-      <w:r>
-        <w:t xml:space="preserve">customer_state </w:t>
+      <w:proofErr w:type="spellStart"/>
+      <w:r>
+        <w:t>customer_state</w:t>
+      </w:r>
+      <w:proofErr w:type="spellEnd"/>
+      <w:r>
+        <w:t xml:space="preserve"> </w:t>
       </w:r>
       <w:r>
         <w:sym w:font="Wingdings" w:char="F0E0"/>
@@ -1036,9 +1440,11 @@
           <w:numId w:val="2"/>
         </w:numPr>
       </w:pPr>
+      <w:proofErr w:type="spellStart"/>
       <w:r>
         <w:t>olist_order_items_dataset</w:t>
       </w:r>
+      <w:proofErr w:type="spellEnd"/>
     </w:p>
     <w:p>
       <w:pPr>
@@ -1052,14 +1458,27 @@
           <w:iCs/>
         </w:rPr>
       </w:pPr>
-      <w:r>
-        <w:t xml:space="preserve">order_item_id </w:t>
-      </w:r>
-      <w:r>
-        <w:sym w:font="Wingdings" w:char="F0E0"/>
-      </w:r>
-      <w:r>
-        <w:t xml:space="preserve"> items_number </w:t>
+      <w:proofErr w:type="spellStart"/>
+      <w:r>
+        <w:t>order_item_id</w:t>
+      </w:r>
+      <w:proofErr w:type="spellEnd"/>
+      <w:r>
+        <w:t xml:space="preserve"> </w:t>
+      </w:r>
+      <w:r>
+        <w:sym w:font="Wingdings" w:char="F0E0"/>
+      </w:r>
+      <w:r>
+        <w:t xml:space="preserve"> </w:t>
+      </w:r>
+      <w:proofErr w:type="spellStart"/>
+      <w:r>
+        <w:t>items_number</w:t>
+      </w:r>
+      <w:proofErr w:type="spellEnd"/>
+      <w:r>
+        <w:t xml:space="preserve"> </w:t>
       </w:r>
       <w:r>
         <w:rPr>
@@ -1092,6 +1511,7 @@
       <w:r>
         <w:t xml:space="preserve">all of the csv files except </w:t>
       </w:r>
+      <w:proofErr w:type="spellStart"/>
       <w:r>
         <w:rPr>
           <w:i/>
@@ -1099,6 +1519,7 @@
         </w:rPr>
         <w:t>product_category_name_translation</w:t>
       </w:r>
+      <w:proofErr w:type="spellEnd"/>
       <w:r>
         <w:rPr>
           <w:i/>

</xml_diff>